<commit_message>
pdf en kleine fix
</commit_message>
<xml_diff>
--- a/implementatieplannen/template/Implementatieplan week1.docx
+++ b/implementatieplannen/template/Implementatieplan week1.docx
@@ -10,13 +10,8 @@
           <w:numId w:val="1"/>
         </w:numPr>
       </w:pPr>
-      <w:proofErr w:type="gramStart"/>
-      <w:r>
-        <w:t>Week 1.</w:t>
-      </w:r>
-      <w:proofErr w:type="gramEnd"/>
-      <w:r>
-        <w:t xml:space="preserve"> 26-04-2015 (Intensity image </w:t>
+      <w:r>
+        <w:t xml:space="preserve">Week 1. 26-04-2015 (Intensity image </w:t>
       </w:r>
       <w:proofErr w:type="spellStart"/>
       <w:r>
@@ -69,8 +64,16 @@
         <w:rPr>
           <w:lang w:val="nl-NL"/>
         </w:rPr>
-        <w:t xml:space="preserve"> &amp; Jos Roijakkers</w:t>
-      </w:r>
+        <w:t xml:space="preserve"> &amp; Jos </w:t>
+      </w:r>
+      <w:proofErr w:type="spellStart"/>
+      <w:r>
+        <w:rPr>
+          <w:lang w:val="nl-NL"/>
+        </w:rPr>
+        <w:t>Roijakkers</w:t>
+      </w:r>
+      <w:proofErr w:type="spellEnd"/>
       <w:r>
         <w:rPr>
           <w:lang w:val="nl-NL"/>
@@ -102,21 +105,7 @@
         <w:rPr>
           <w:lang w:val="nl-NL"/>
         </w:rPr>
-        <w:t xml:space="preserve">Het doel van de </w:t>
-      </w:r>
-      <w:proofErr w:type="gramStart"/>
-      <w:r>
-        <w:rPr>
-          <w:lang w:val="nl-NL"/>
-        </w:rPr>
-        <w:t>implementatie</w:t>
-      </w:r>
-      <w:proofErr w:type="gramEnd"/>
-      <w:r>
-        <w:rPr>
-          <w:lang w:val="nl-NL"/>
-        </w:rPr>
-        <w:t xml:space="preserve"> is het veranderen van </w:t>
+        <w:t xml:space="preserve">Het doel van de implementatie is het veranderen van </w:t>
       </w:r>
       <w:r>
         <w:rPr>
@@ -203,25 +192,44 @@
       </w:r>
     </w:p>
     <w:p>
-      <w:proofErr w:type="spellStart"/>
-      <w:r>
+      <w:pPr>
+        <w:rPr>
+          <w:lang w:val="nl-NL"/>
+        </w:rPr>
+      </w:pPr>
+      <w:proofErr w:type="spellStart"/>
+      <w:r>
+        <w:rPr>
+          <w:lang w:val="nl-NL"/>
+        </w:rPr>
         <w:t>Luminace</w:t>
       </w:r>
       <w:proofErr w:type="spellEnd"/>
       <w:r>
-        <w:t xml:space="preserve"> = 0.3086 * Red + </w:t>
-      </w:r>
-      <w:r>
-        <w:t xml:space="preserve">0.6094 * Green + 0.0820 * Blue </w:t>
+        <w:rPr>
+          <w:lang w:val="nl-NL"/>
+        </w:rPr>
+        <w:t xml:space="preserve"> = 0.3086 * Red + 0.6094 * Green + 0.0820 * Blue </w:t>
       </w:r>
     </w:p>
     <w:p>
-      <w:proofErr w:type="spellStart"/>
-      <w:r>
+      <w:pPr>
+        <w:rPr>
+          <w:lang w:val="nl-NL"/>
+        </w:rPr>
+      </w:pPr>
+      <w:proofErr w:type="spellStart"/>
+      <w:r>
+        <w:rPr>
+          <w:lang w:val="nl-NL"/>
+        </w:rPr>
         <w:t>Luminace</w:t>
       </w:r>
       <w:proofErr w:type="spellEnd"/>
       <w:r>
+        <w:rPr>
+          <w:lang w:val="nl-NL"/>
+        </w:rPr>
         <w:t xml:space="preserve"> = 0.299 * Red + 0.587 * Green + 0.114 * Blue</w:t>
       </w:r>
     </w:p>
@@ -241,21 +249,7 @@
         <w:rPr>
           <w:lang w:val="nl-NL"/>
         </w:rPr>
-        <w:t xml:space="preserve">Door het toepassen van 1 van </w:t>
-      </w:r>
-      <w:proofErr w:type="gramStart"/>
-      <w:r>
-        <w:rPr>
-          <w:lang w:val="nl-NL"/>
-        </w:rPr>
-        <w:t xml:space="preserve">deze  </w:t>
-      </w:r>
-      <w:proofErr w:type="gramEnd"/>
-      <w:r>
-        <w:rPr>
-          <w:lang w:val="nl-NL"/>
-        </w:rPr>
-        <w:t xml:space="preserve">formules is </w:t>
+        <w:t xml:space="preserve">Door het toepassen van 1 van deze  formules is </w:t>
       </w:r>
       <w:r>
         <w:rPr>
@@ -389,7 +383,13 @@
         <w:rPr>
           <w:lang w:val="nl-NL"/>
         </w:rPr>
-        <w:t>intensityPixel</w:t>
+        <w:t>intensityP</w:t>
+      </w:r>
+      <w:r>
+        <w:rPr>
+          <w:lang w:val="nl-NL"/>
+        </w:rPr>
+        <w:t>ixel</w:t>
       </w:r>
       <w:proofErr w:type="spellEnd"/>
       <w:r>
@@ -417,22 +417,14 @@
         <w:rPr>
           <w:lang w:val="nl-NL"/>
         </w:rPr>
-        <w:t>pixel.</w:t>
-      </w:r>
-      <w:proofErr w:type="gramStart"/>
-      <w:r>
-        <w:rPr>
-          <w:lang w:val="nl-NL"/>
-        </w:rPr>
-        <w:t>r</w:t>
-      </w:r>
-      <w:proofErr w:type="spellEnd"/>
-      <w:proofErr w:type="gramEnd"/>
-      <w:r>
-        <w:rPr>
-          <w:lang w:val="nl-NL"/>
-        </w:rPr>
-        <w:t xml:space="preserve"> + 0.5870*</w:t>
+        <w:t>pixel.r</w:t>
+      </w:r>
+      <w:proofErr w:type="spellEnd"/>
+      <w:r>
+        <w:rPr>
+          <w:lang w:val="nl-NL"/>
+        </w:rPr>
+        <w:t>+ 0.5870*</w:t>
       </w:r>
       <w:proofErr w:type="spellStart"/>
       <w:r>
@@ -460,47 +452,58 @@
         <w:rPr>
           <w:lang w:val="nl-NL"/>
         </w:rPr>
-        <w:t xml:space="preserve">); Er is gekozen voor deze afronding na wat trial en error </w:t>
-      </w:r>
-      <w:proofErr w:type="spellStart"/>
-      <w:r>
-        <w:rPr>
-          <w:lang w:val="nl-NL"/>
-        </w:rPr>
-        <w:t>testing</w:t>
-      </w:r>
-      <w:proofErr w:type="spellEnd"/>
-      <w:r>
-        <w:rPr>
-          <w:lang w:val="nl-NL"/>
-        </w:rPr>
-        <w:t xml:space="preserve">. </w:t>
-      </w:r>
-      <w:r>
-        <w:rPr>
-          <w:lang w:val="nl-NL"/>
-        </w:rPr>
-        <w:t>En hier uit bleek dat deze versie met 4 cijfers achter de komma net iets beter werkte dan een afronding met 3 achter de komma.</w:t>
+        <w:t xml:space="preserve">); </w:t>
       </w:r>
     </w:p>
     <w:p>
       <w:pPr>
-        <w:pStyle w:val="Kop2"/>
-        <w:rPr>
-          <w:lang w:val="nl-NL"/>
-        </w:rPr>
-      </w:pPr>
-      <w:proofErr w:type="gramStart"/>
-      <w:r>
-        <w:rPr>
-          <w:lang w:val="nl-NL"/>
-        </w:rPr>
-        <w:t>Implementatie</w:t>
-      </w:r>
-      <w:proofErr w:type="gramEnd"/>
+        <w:rPr>
+          <w:lang w:val="nl-NL"/>
+        </w:rPr>
+      </w:pPr>
+      <w:r>
+        <w:rPr>
+          <w:lang w:val="nl-NL"/>
+        </w:rPr>
+        <w:t xml:space="preserve">Er is gekozen voor deze afronding na wat trial en error </w:t>
+      </w:r>
+      <w:proofErr w:type="spellStart"/>
+      <w:r>
+        <w:rPr>
+          <w:lang w:val="nl-NL"/>
+        </w:rPr>
+        <w:t>testing</w:t>
+      </w:r>
+      <w:proofErr w:type="spellEnd"/>
+      <w:r>
+        <w:rPr>
+          <w:lang w:val="nl-NL"/>
+        </w:rPr>
+        <w:t xml:space="preserve">. </w:t>
+      </w:r>
+      <w:r>
+        <w:rPr>
+          <w:lang w:val="nl-NL"/>
+        </w:rPr>
+        <w:t>En hier uit bleek dat deze versie met 4 cijfers achter de komma net iets beter werkte dan een afronding met 3 achter de komma.</w:t>
+      </w:r>
     </w:p>
     <w:p>
       <w:pPr>
+        <w:pStyle w:val="Kop2"/>
+        <w:rPr>
+          <w:lang w:val="nl-NL"/>
+        </w:rPr>
+      </w:pPr>
+      <w:r>
+        <w:rPr>
+          <w:lang w:val="nl-NL"/>
+        </w:rPr>
+        <w:t>Implementatie</w:t>
+      </w:r>
+    </w:p>
+    <w:p>
+      <w:pPr>
         <w:rPr>
           <w:lang w:val="nl-NL"/>
         </w:rPr>
@@ -558,17 +561,9 @@
         <w:rPr>
           <w:lang w:val="nl-NL"/>
         </w:rPr>
-        <w:t>pixel.</w:t>
-      </w:r>
-      <w:proofErr w:type="gramStart"/>
-      <w:r>
-        <w:rPr>
-          <w:lang w:val="nl-NL"/>
-        </w:rPr>
-        <w:t>r</w:t>
-      </w:r>
-      <w:proofErr w:type="spellEnd"/>
-      <w:proofErr w:type="gramEnd"/>
+        <w:t>pixel.r</w:t>
+      </w:r>
+      <w:proofErr w:type="spellEnd"/>
       <w:r>
         <w:rPr>
           <w:lang w:val="nl-NL"/>
@@ -709,25 +704,14 @@
         <w:t>image.getWidth</w:t>
       </w:r>
       <w:proofErr w:type="spellEnd"/>
-      <w:proofErr w:type="gramStart"/>
-      <w:r>
-        <w:rPr>
-          <w:rFonts w:ascii="Consolas" w:hAnsi="Consolas" w:cs="Consolas"/>
-          <w:sz w:val="19"/>
-          <w:szCs w:val="19"/>
-          <w:lang w:val="nl-NL"/>
-        </w:rPr>
-        <w:t>(</w:t>
-      </w:r>
-      <w:proofErr w:type="gramEnd"/>
-      <w:r>
-        <w:rPr>
-          <w:rFonts w:ascii="Consolas" w:hAnsi="Consolas" w:cs="Consolas"/>
-          <w:sz w:val="19"/>
-          <w:szCs w:val="19"/>
-          <w:lang w:val="nl-NL"/>
-        </w:rPr>
-        <w:t xml:space="preserve">), </w:t>
+      <w:r>
+        <w:rPr>
+          <w:rFonts w:ascii="Consolas" w:hAnsi="Consolas" w:cs="Consolas"/>
+          <w:sz w:val="19"/>
+          <w:szCs w:val="19"/>
+          <w:lang w:val="nl-NL"/>
+        </w:rPr>
+        <w:t xml:space="preserve">(), </w:t>
       </w:r>
       <w:proofErr w:type="spellStart"/>
       <w:r>
@@ -764,23 +748,13 @@
           <w:szCs w:val="19"/>
         </w:rPr>
       </w:pPr>
-      <w:proofErr w:type="gramStart"/>
-      <w:r>
-        <w:rPr>
-          <w:rFonts w:ascii="Consolas" w:hAnsi="Consolas" w:cs="Consolas"/>
-          <w:sz w:val="19"/>
-          <w:szCs w:val="19"/>
-        </w:rPr>
-        <w:t>for</w:t>
-      </w:r>
-      <w:proofErr w:type="gramEnd"/>
-      <w:r>
-        <w:rPr>
-          <w:rFonts w:ascii="Consolas" w:hAnsi="Consolas" w:cs="Consolas"/>
-          <w:sz w:val="19"/>
-          <w:szCs w:val="19"/>
-        </w:rPr>
-        <w:t xml:space="preserve"> (</w:t>
+      <w:r>
+        <w:rPr>
+          <w:rFonts w:ascii="Consolas" w:hAnsi="Consolas" w:cs="Consolas"/>
+          <w:sz w:val="19"/>
+          <w:szCs w:val="19"/>
+        </w:rPr>
+        <w:t>for (</w:t>
       </w:r>
       <w:proofErr w:type="spellStart"/>
       <w:r>
@@ -847,24 +821,7 @@
           <w:szCs w:val="19"/>
         </w:rPr>
         <w:tab/>
-      </w:r>
-      <w:proofErr w:type="gramStart"/>
-      <w:r>
-        <w:rPr>
-          <w:rFonts w:ascii="Consolas" w:hAnsi="Consolas" w:cs="Consolas"/>
-          <w:sz w:val="19"/>
-          <w:szCs w:val="19"/>
-        </w:rPr>
-        <w:t>for</w:t>
-      </w:r>
-      <w:proofErr w:type="gramEnd"/>
-      <w:r>
-        <w:rPr>
-          <w:rFonts w:ascii="Consolas" w:hAnsi="Consolas" w:cs="Consolas"/>
-          <w:sz w:val="19"/>
-          <w:szCs w:val="19"/>
-        </w:rPr>
-        <w:t xml:space="preserve"> (</w:t>
+        <w:t>for (</w:t>
       </w:r>
       <w:proofErr w:type="spellStart"/>
       <w:r>
@@ -1009,25 +966,7 @@
           <w:sz w:val="19"/>
           <w:szCs w:val="19"/>
         </w:rPr>
-        <w:t xml:space="preserve"> = </w:t>
-      </w:r>
-      <w:proofErr w:type="gramStart"/>
-      <w:r>
-        <w:rPr>
-          <w:rFonts w:ascii="Consolas" w:hAnsi="Consolas" w:cs="Consolas"/>
-          <w:sz w:val="19"/>
-          <w:szCs w:val="19"/>
-        </w:rPr>
-        <w:t>Intensity(</w:t>
-      </w:r>
-      <w:proofErr w:type="gramEnd"/>
-      <w:r>
-        <w:rPr>
-          <w:rFonts w:ascii="Consolas" w:hAnsi="Consolas" w:cs="Consolas"/>
-          <w:sz w:val="19"/>
-          <w:szCs w:val="19"/>
-        </w:rPr>
-        <w:t>0.2989*</w:t>
+        <w:t xml:space="preserve"> = Intensity(0.2989*</w:t>
       </w:r>
       <w:proofErr w:type="spellStart"/>
       <w:r>
@@ -1122,7 +1061,6 @@
         <w:tab/>
       </w:r>
       <w:proofErr w:type="spellStart"/>
-      <w:proofErr w:type="gramStart"/>
       <w:r>
         <w:rPr>
           <w:rFonts w:ascii="Consolas" w:hAnsi="Consolas" w:cs="Consolas"/>
@@ -1132,7 +1070,6 @@
         <w:t>newObject</w:t>
       </w:r>
       <w:proofErr w:type="spellEnd"/>
-      <w:proofErr w:type="gramEnd"/>
       <w:r>
         <w:rPr>
           <w:rFonts w:ascii="Consolas" w:hAnsi="Consolas" w:cs="Consolas"/>
@@ -1273,26 +1210,7 @@
           <w:lang w:val="nl-NL"/>
         </w:rPr>
         <w:tab/>
-      </w:r>
-      <w:proofErr w:type="gramStart"/>
-      <w:r>
-        <w:rPr>
-          <w:rFonts w:ascii="Consolas" w:hAnsi="Consolas" w:cs="Consolas"/>
-          <w:sz w:val="19"/>
-          <w:szCs w:val="19"/>
-          <w:lang w:val="nl-NL"/>
-        </w:rPr>
-        <w:t>return</w:t>
-      </w:r>
-      <w:proofErr w:type="gramEnd"/>
-      <w:r>
-        <w:rPr>
-          <w:rFonts w:ascii="Consolas" w:hAnsi="Consolas" w:cs="Consolas"/>
-          <w:sz w:val="19"/>
-          <w:szCs w:val="19"/>
-          <w:lang w:val="nl-NL"/>
-        </w:rPr>
-        <w:t xml:space="preserve"> </w:t>
+        <w:t xml:space="preserve">return </w:t>
       </w:r>
       <w:proofErr w:type="spellStart"/>
       <w:r>
@@ -1326,6 +1244,7 @@
         <w:rPr>
           <w:lang w:val="nl-NL"/>
         </w:rPr>
+        <w:lastRenderedPageBreak/>
         <w:t>E</w:t>
       </w:r>
       <w:r>
@@ -1341,34 +1260,19 @@
           <w:lang w:val="nl-NL"/>
         </w:rPr>
       </w:pPr>
+      <w:r>
+        <w:rPr>
+          <w:lang w:val="nl-NL"/>
+        </w:rPr>
+        <w:t>Om te testen of het daadwerkelijk werkt zoals wij denken gaan we tijdens het implementeren een aantal personal tests doen om te kijken wat er precies gebeurt. Blijkt het uit deze tests dat het allemaal werkt, wordt hierna gekeken of er nog mogelijkheid is voor verbetering. Nadat we een werkende functie hebben zal er vergeleken worden tussen de nieuw gemaakte code en de default code</w:t>
+      </w:r>
       <w:bookmarkStart w:id="0" w:name="_GoBack"/>
       <w:bookmarkEnd w:id="0"/>
       <w:r>
         <w:rPr>
           <w:lang w:val="nl-NL"/>
         </w:rPr>
-        <w:t xml:space="preserve">Om te testen of het daadwerkelijk werkt zoals wij denken gaan we tijdens het implementeren een aantal personal tests doen om te kijken wat er precies gebeurt. Blijkt het uit deze tests dat het allemaal werkt, wordt hierna gekeken </w:t>
-      </w:r>
-      <w:r>
-        <w:rPr>
-          <w:lang w:val="nl-NL"/>
-        </w:rPr>
-        <w:lastRenderedPageBreak/>
-        <w:t xml:space="preserve">of er nog mogelijkheid is voor verbetering. Nadat we een werkende functie hebben zal er vergeleken worden tussen de nieuw gemaakte code en de default code van de leraar om te achterhalen met hoeveel verschil </w:t>
-      </w:r>
-      <w:proofErr w:type="gramStart"/>
-      <w:r>
-        <w:rPr>
-          <w:lang w:val="nl-NL"/>
-        </w:rPr>
-        <w:t>de</w:t>
-      </w:r>
-      <w:proofErr w:type="gramEnd"/>
-      <w:r>
-        <w:rPr>
-          <w:lang w:val="nl-NL"/>
-        </w:rPr>
-        <w:t xml:space="preserve"> image wordt geconverteerd.</w:t>
+        <w:t xml:space="preserve"> van de leraar om te achterhalen met hoeveel verschil de image wordt geconverteerd.</w:t>
       </w:r>
     </w:p>
     <w:sectPr>

</xml_diff>